<commit_message>
finishi lab3-hash extention attack
</commit_message>
<xml_diff>
--- a/lab2/lab2/密码学基础-2-RSA-结果截图模板.docx
+++ b/lab2/lab2/密码学基础-2-RSA-结果截图模板.docx
@@ -204,6 +204,7 @@
       <w:r>
         <w:rPr>
           <w:i/>
+          <w:noProof/>
           <w:color w:val="1F497D" w:themeColor="text2"/>
           <w:sz w:val="22"/>
           <w:szCs w:val="21"/>
@@ -355,7 +356,6 @@
           <w:tab w:val="left" w:pos="4995"/>
         </w:tabs>
         <w:rPr>
-          <w:rFonts w:hint="eastAsia"/>
           <w:i/>
           <w:color w:val="1F497D" w:themeColor="text2"/>
           <w:sz w:val="22"/>
@@ -410,7 +410,6 @@
         <w:snapToGrid w:val="0"/>
         <w:ind w:left="357" w:firstLineChars="0"/>
         <w:rPr>
-          <w:rFonts w:hint="eastAsia"/>
           <w:iCs/>
           <w:sz w:val="22"/>
           <w:szCs w:val="21"/>
@@ -435,7 +434,6 @@
         <w:snapToGrid w:val="0"/>
         <w:ind w:firstLineChars="0" w:firstLine="0"/>
         <w:rPr>
-          <w:rFonts w:hint="eastAsia"/>
           <w:iCs/>
           <w:sz w:val="22"/>
           <w:szCs w:val="21"/>
@@ -509,27 +507,7 @@
           <w:bCs/>
           <w:sz w:val="24"/>
         </w:rPr>
-        <w:t>以及关键的算法例如扩展欧几里德，素数检测，快速</w:t>
-      </w:r>
-      <w:proofErr w:type="gramStart"/>
-      <w:r>
-        <w:rPr>
-          <w:rFonts w:ascii="宋体" w:hAnsi="宋体" w:cs="宋体" w:hint="eastAsia"/>
-          <w:b/>
-          <w:bCs/>
-          <w:sz w:val="24"/>
-        </w:rPr>
-        <w:t>幂</w:t>
-      </w:r>
-      <w:proofErr w:type="gramEnd"/>
-      <w:r>
-        <w:rPr>
-          <w:rFonts w:ascii="宋体" w:hAnsi="宋体" w:cs="宋体" w:hint="eastAsia"/>
-          <w:b/>
-          <w:bCs/>
-          <w:sz w:val="24"/>
-        </w:rPr>
-        <w:t>等</w:t>
+        <w:t>以及关键的算法例如扩展欧几里德，素数检测，快速幂等</w:t>
       </w:r>
       <w:r>
         <w:rPr>
@@ -553,14 +531,18 @@
         </w:tabs>
         <w:ind w:firstLineChars="0"/>
         <w:rPr>
-          <w:iCs/>
-          <w:sz w:val="22"/>
-          <w:szCs w:val="21"/>
-        </w:rPr>
-      </w:pPr>
-      <w:r>
-        <w:rPr>
-          <w:rFonts w:hint="eastAsia"/>
+          <w:b/>
+          <w:bCs/>
+          <w:iCs/>
+          <w:sz w:val="22"/>
+          <w:szCs w:val="21"/>
+        </w:rPr>
+      </w:pPr>
+      <w:r>
+        <w:rPr>
+          <w:rFonts w:hint="eastAsia"/>
+          <w:b/>
+          <w:bCs/>
           <w:iCs/>
           <w:sz w:val="22"/>
           <w:szCs w:val="21"/>
@@ -693,19 +675,8 @@
           <w:sz w:val="22"/>
           <w:szCs w:val="21"/>
         </w:rPr>
-        <w:t>十进制</w:t>
-      </w:r>
-      <w:proofErr w:type="gramStart"/>
-      <w:r>
-        <w:rPr>
-          <w:rFonts w:hint="eastAsia"/>
-          <w:iCs/>
-          <w:sz w:val="22"/>
-          <w:szCs w:val="21"/>
-        </w:rPr>
-        <w:t>码超过</w:t>
-      </w:r>
-      <w:proofErr w:type="gramEnd"/>
+        <w:t>十进制码超过</w:t>
+      </w:r>
       <w:r>
         <w:rPr>
           <w:rFonts w:hint="eastAsia"/>
@@ -1325,7 +1296,6 @@
         </w:tabs>
         <w:ind w:left="360" w:firstLineChars="0" w:firstLine="0"/>
         <w:rPr>
-          <w:rFonts w:hint="eastAsia"/>
           <w:iCs/>
           <w:sz w:val="22"/>
           <w:szCs w:val="21"/>
@@ -1416,14 +1386,18 @@
         </w:tabs>
         <w:ind w:firstLineChars="0"/>
         <w:rPr>
-          <w:iCs/>
-          <w:sz w:val="22"/>
-          <w:szCs w:val="21"/>
-        </w:rPr>
-      </w:pPr>
-      <w:r>
-        <w:rPr>
-          <w:rFonts w:hint="eastAsia"/>
+          <w:b/>
+          <w:bCs/>
+          <w:iCs/>
+          <w:sz w:val="22"/>
+          <w:szCs w:val="21"/>
+        </w:rPr>
+      </w:pPr>
+      <w:r>
+        <w:rPr>
+          <w:rFonts w:hint="eastAsia"/>
+          <w:b/>
+          <w:bCs/>
           <w:iCs/>
           <w:sz w:val="22"/>
           <w:szCs w:val="21"/>
@@ -1439,7 +1413,6 @@
         </w:tabs>
         <w:ind w:left="360" w:firstLineChars="0" w:firstLine="0"/>
         <w:rPr>
-          <w:rFonts w:hint="eastAsia"/>
           <w:iCs/>
           <w:sz w:val="22"/>
           <w:szCs w:val="21"/>
@@ -1747,7 +1720,6 @@
         </w:tabs>
         <w:ind w:left="360" w:firstLineChars="0" w:firstLine="0"/>
         <w:rPr>
-          <w:rFonts w:hint="eastAsia"/>
           <w:iCs/>
           <w:sz w:val="22"/>
           <w:szCs w:val="21"/>
@@ -2006,7 +1978,6 @@
               </w:tabs>
               <w:ind w:left="0" w:firstLineChars="0" w:firstLine="0"/>
               <w:rPr>
-                <w:rFonts w:hint="eastAsia"/>
                 <w:iCs/>
                 <w:sz w:val="22"/>
                 <w:szCs w:val="21"/>
@@ -2044,7 +2015,6 @@
               </w:tabs>
               <w:ind w:left="0" w:firstLineChars="0" w:firstLine="0"/>
               <w:rPr>
-                <w:rFonts w:hint="eastAsia"/>
                 <w:iCs/>
                 <w:sz w:val="22"/>
                 <w:szCs w:val="21"/>
@@ -2082,7 +2052,6 @@
               </w:tabs>
               <w:ind w:left="0" w:firstLineChars="0" w:firstLine="0"/>
               <w:rPr>
-                <w:rFonts w:hint="eastAsia"/>
                 <w:iCs/>
                 <w:sz w:val="22"/>
                 <w:szCs w:val="21"/>
@@ -2111,7 +2080,6 @@
               </w:tabs>
               <w:ind w:left="0" w:firstLineChars="0" w:firstLine="0"/>
               <w:rPr>
-                <w:rFonts w:hint="eastAsia"/>
                 <w:iCs/>
                 <w:sz w:val="22"/>
                 <w:szCs w:val="21"/>
@@ -2142,7 +2110,6 @@
               </w:tabs>
               <w:ind w:left="0" w:firstLineChars="0" w:firstLine="0"/>
               <w:rPr>
-                <w:rFonts w:hint="eastAsia"/>
                 <w:iCs/>
                 <w:sz w:val="22"/>
                 <w:szCs w:val="21"/>
@@ -2162,7 +2129,6 @@
               </w:tabs>
               <w:ind w:left="0" w:firstLineChars="0" w:firstLine="0"/>
               <w:rPr>
-                <w:rFonts w:hint="eastAsia"/>
                 <w:iCs/>
                 <w:sz w:val="22"/>
                 <w:szCs w:val="21"/>
@@ -2191,7 +2157,6 @@
               </w:tabs>
               <w:ind w:left="0" w:firstLineChars="0" w:firstLine="0"/>
               <w:rPr>
-                <w:rFonts w:hint="eastAsia"/>
                 <w:iCs/>
                 <w:sz w:val="22"/>
                 <w:szCs w:val="21"/>
@@ -2220,7 +2185,6 @@
               </w:tabs>
               <w:ind w:left="0" w:firstLineChars="0" w:firstLine="0"/>
               <w:rPr>
-                <w:rFonts w:hint="eastAsia"/>
                 <w:iCs/>
                 <w:sz w:val="22"/>
                 <w:szCs w:val="21"/>
@@ -2251,7 +2215,6 @@
               </w:tabs>
               <w:ind w:left="0" w:firstLineChars="0" w:firstLine="0"/>
               <w:rPr>
-                <w:rFonts w:hint="eastAsia"/>
                 <w:iCs/>
                 <w:sz w:val="22"/>
                 <w:szCs w:val="21"/>
@@ -2271,7 +2234,6 @@
               </w:tabs>
               <w:ind w:left="0" w:firstLineChars="0" w:firstLine="0"/>
               <w:rPr>
-                <w:rFonts w:hint="eastAsia"/>
                 <w:iCs/>
                 <w:sz w:val="22"/>
                 <w:szCs w:val="21"/>
@@ -2300,7 +2262,6 @@
               </w:tabs>
               <w:ind w:left="0" w:firstLineChars="0" w:firstLine="0"/>
               <w:rPr>
-                <w:rFonts w:hint="eastAsia"/>
                 <w:iCs/>
                 <w:sz w:val="22"/>
                 <w:szCs w:val="21"/>
@@ -2329,7 +2290,6 @@
               </w:tabs>
               <w:ind w:left="0" w:firstLineChars="0" w:firstLine="0"/>
               <w:rPr>
-                <w:rFonts w:hint="eastAsia"/>
                 <w:iCs/>
                 <w:sz w:val="22"/>
                 <w:szCs w:val="21"/>
@@ -2360,7 +2320,6 @@
               </w:tabs>
               <w:ind w:left="0" w:firstLineChars="0" w:firstLine="0"/>
               <w:rPr>
-                <w:rFonts w:hint="eastAsia"/>
                 <w:iCs/>
                 <w:sz w:val="22"/>
                 <w:szCs w:val="21"/>
@@ -2457,7 +2416,6 @@
               </w:tabs>
               <w:ind w:left="0" w:firstLineChars="0" w:firstLine="0"/>
               <w:rPr>
-                <w:rFonts w:hint="eastAsia"/>
                 <w:iCs/>
                 <w:sz w:val="22"/>
                 <w:szCs w:val="21"/>
@@ -2571,7 +2529,6 @@
               </w:tabs>
               <w:ind w:left="0" w:firstLineChars="0" w:firstLine="0"/>
               <w:rPr>
-                <w:rFonts w:hint="eastAsia"/>
                 <w:iCs/>
                 <w:sz w:val="22"/>
                 <w:szCs w:val="21"/>
@@ -2685,7 +2642,6 @@
               </w:tabs>
               <w:ind w:left="0" w:firstLineChars="0" w:firstLine="0"/>
               <w:rPr>
-                <w:rFonts w:hint="eastAsia"/>
                 <w:iCs/>
                 <w:sz w:val="22"/>
                 <w:szCs w:val="21"/>
@@ -2802,7 +2758,6 @@
               </w:tabs>
               <w:ind w:left="0" w:firstLineChars="0" w:firstLine="0"/>
               <w:rPr>
-                <w:rFonts w:hint="eastAsia"/>
                 <w:iCs/>
                 <w:sz w:val="22"/>
                 <w:szCs w:val="21"/>
@@ -2899,7 +2854,6 @@
               </w:tabs>
               <w:ind w:left="0" w:firstLineChars="0" w:firstLine="0"/>
               <w:rPr>
-                <w:rFonts w:hint="eastAsia"/>
                 <w:iCs/>
                 <w:sz w:val="22"/>
                 <w:szCs w:val="21"/>
@@ -3022,7 +2976,6 @@
               </w:tabs>
               <w:ind w:left="0" w:firstLineChars="0" w:firstLine="0"/>
               <w:rPr>
-                <w:rFonts w:hint="eastAsia"/>
                 <w:iCs/>
                 <w:sz w:val="22"/>
                 <w:szCs w:val="21"/>
@@ -3042,7 +2995,6 @@
               </w:tabs>
               <w:ind w:left="0" w:firstLineChars="0" w:firstLine="0"/>
               <w:rPr>
-                <w:rFonts w:hint="eastAsia"/>
                 <w:iCs/>
                 <w:sz w:val="22"/>
                 <w:szCs w:val="21"/>
@@ -3069,6 +3021,7 @@
       <w:r>
         <w:rPr>
           <w:iCs/>
+          <w:noProof/>
           <w:sz w:val="22"/>
           <w:szCs w:val="21"/>
         </w:rPr>
@@ -3146,7 +3099,6 @@
         </w:tabs>
         <w:ind w:left="360" w:firstLineChars="0" w:firstLine="0"/>
         <w:rPr>
-          <w:rFonts w:hint="eastAsia"/>
           <w:iCs/>
           <w:color w:val="1F497D" w:themeColor="text2"/>
           <w:sz w:val="22"/>
@@ -3252,31 +3204,7 @@
           <w:szCs w:val="21"/>
         </w:rPr>
         <w:lastRenderedPageBreak/>
-        <w:t>快速</w:t>
-      </w:r>
-      <w:proofErr w:type="gramStart"/>
-      <w:r>
-        <w:rPr>
-          <w:rFonts w:hint="eastAsia"/>
-          <w:b/>
-          <w:bCs/>
-          <w:iCs/>
-          <w:sz w:val="22"/>
-          <w:szCs w:val="21"/>
-        </w:rPr>
-        <w:t>幂</w:t>
-      </w:r>
-      <w:proofErr w:type="gramEnd"/>
-      <w:r>
-        <w:rPr>
-          <w:rFonts w:hint="eastAsia"/>
-          <w:b/>
-          <w:bCs/>
-          <w:iCs/>
-          <w:sz w:val="22"/>
-          <w:szCs w:val="21"/>
-        </w:rPr>
-        <w:t>算法：</w:t>
+        <w:t>快速幂算法：</w:t>
       </w:r>
       <w:r>
         <w:rPr>
@@ -3414,27 +3342,7 @@
           <w:sz w:val="22"/>
           <w:szCs w:val="21"/>
         </w:rPr>
-        <w:t>根据此思想进行快速</w:t>
-      </w:r>
-      <w:proofErr w:type="gramStart"/>
-      <w:r>
-        <w:rPr>
-          <w:rFonts w:hint="eastAsia"/>
-          <w:iCs/>
-          <w:sz w:val="22"/>
-          <w:szCs w:val="21"/>
-        </w:rPr>
-        <w:t>幂</w:t>
-      </w:r>
-      <w:proofErr w:type="gramEnd"/>
-      <w:r>
-        <w:rPr>
-          <w:rFonts w:hint="eastAsia"/>
-          <w:iCs/>
-          <w:sz w:val="22"/>
-          <w:szCs w:val="21"/>
-        </w:rPr>
-        <w:t>运算。设</w:t>
+        <w:t>根据此思想进行快速幂运算。设</w:t>
       </w:r>
       <w:r>
         <w:rPr>
@@ -3504,15 +3412,15 @@
         </w:tabs>
         <w:ind w:left="360" w:firstLineChars="0" w:firstLine="0"/>
         <w:rPr>
-          <w:rFonts w:hint="eastAsia"/>
-          <w:iCs/>
-          <w:sz w:val="22"/>
-          <w:szCs w:val="21"/>
-        </w:rPr>
-      </w:pPr>
-      <w:r>
-        <w:rPr>
-          <w:iCs/>
+          <w:iCs/>
+          <w:sz w:val="22"/>
+          <w:szCs w:val="21"/>
+        </w:rPr>
+      </w:pPr>
+      <w:r>
+        <w:rPr>
+          <w:iCs/>
+          <w:noProof/>
           <w:sz w:val="22"/>
           <w:szCs w:val="21"/>
         </w:rPr>
@@ -3668,6 +3576,7 @@
       <w:r>
         <w:rPr>
           <w:iCs/>
+          <w:noProof/>
           <w:sz w:val="22"/>
           <w:szCs w:val="21"/>
         </w:rPr>
@@ -3914,6 +3823,7 @@
           <w:b/>
           <w:bCs/>
           <w:iCs/>
+          <w:noProof/>
           <w:sz w:val="22"/>
           <w:szCs w:val="21"/>
         </w:rPr>
@@ -4229,7 +4139,6 @@
         </w:tabs>
         <w:ind w:left="360" w:firstLineChars="0" w:firstLine="0"/>
         <w:rPr>
-          <w:rFonts w:hint="eastAsia"/>
           <w:iCs/>
           <w:sz w:val="22"/>
           <w:szCs w:val="21"/>
@@ -4303,16 +4212,7 @@
           <w:sz w:val="22"/>
           <w:szCs w:val="21"/>
         </w:rPr>
-        <w:t>）和判断素数</w:t>
-      </w:r>
-      <w:r>
-        <w:rPr>
-          <w:rFonts w:hint="eastAsia"/>
-          <w:iCs/>
-          <w:sz w:val="22"/>
-          <w:szCs w:val="21"/>
-        </w:rPr>
-        <w:t>（</w:t>
+        <w:t>）和判断素数（</w:t>
       </w:r>
       <w:r>
         <w:rPr>
@@ -4355,16 +4255,25 @@
           <w:sz w:val="22"/>
           <w:szCs w:val="21"/>
         </w:rPr>
-        <w:t>）</w:t>
-      </w:r>
-      <w:r>
-        <w:rPr>
-          <w:rFonts w:hint="eastAsia"/>
-          <w:iCs/>
-          <w:sz w:val="22"/>
-          <w:szCs w:val="21"/>
-        </w:rPr>
-        <w:t>。后考虑到提交后老师的测试环境，还是实现了</w:t>
+        <w:t>）。后考虑到提交后</w:t>
+      </w:r>
+      <w:r>
+        <w:rPr>
+          <w:rFonts w:hint="eastAsia"/>
+          <w:iCs/>
+          <w:sz w:val="22"/>
+          <w:szCs w:val="21"/>
+        </w:rPr>
+        <w:t>复现</w:t>
+      </w:r>
+      <w:r>
+        <w:rPr>
+          <w:rFonts w:hint="eastAsia"/>
+          <w:iCs/>
+          <w:sz w:val="22"/>
+          <w:szCs w:val="21"/>
+        </w:rPr>
+        <w:t>的测试环境，还是实现了</w:t>
       </w:r>
       <w:r>
         <w:rPr>
@@ -4393,7 +4302,6 @@
         </w:tabs>
         <w:ind w:left="360" w:firstLineChars="0" w:firstLine="0"/>
         <w:rPr>
-          <w:rFonts w:hint="eastAsia"/>
           <w:iCs/>
           <w:sz w:val="22"/>
           <w:szCs w:val="21"/>
@@ -4433,7 +4341,6 @@
         </w:tabs>
         <w:ind w:left="0" w:firstLine="0"/>
         <w:rPr>
-          <w:rFonts w:hint="eastAsia"/>
           <w:iCs/>
           <w:color w:val="1F497D" w:themeColor="text2"/>
           <w:sz w:val="22"/>

</xml_diff>